<commit_message>
Test: Add MainLevel_temp.map & Edit 작업일지_05.21~05.28
- Add MainLevel_temp.map for For testing on a low-spec PC
- Edit 고윤범_작업일지_05.21~05.28
</commit_message>
<xml_diff>
--- a/작업일지/고윤범/고윤범_작업일지_05.22~05.28.docx
+++ b/작업일지/고윤범/고윤범_작업일지_05.22~05.28.docx
@@ -330,7 +330,7 @@
               </w:numPr>
               <w:spacing w:before="0" w:beforeAutospacing="0" w:after="0" w:afterAutospacing="0"/>
               <w:rPr>
-                <w:rFonts w:asciiTheme="minorHAnsi" w:eastAsiaTheme="minorHAnsi" w:hAnsiTheme="minorHAnsi" w:cs="Calibri" w:hint="eastAsia"/>
+                <w:rFonts w:asciiTheme="minorHAnsi" w:eastAsiaTheme="minorHAnsi" w:hAnsiTheme="minorHAnsi" w:cs="Calibri"/>
                 <w:szCs w:val="20"/>
               </w:rPr>
             </w:pPr>
@@ -348,51 +348,15 @@
                 <w:sz w:val="20"/>
                 <w:szCs w:val="16"/>
               </w:rPr>
-              <w:t xml:space="preserve"> 방식 </w:t>
-            </w:r>
-            <w:proofErr w:type="spellStart"/>
+              <w:t xml:space="preserve"> 방식 데디케이트 서버 </w:t>
+            </w:r>
             <w:r>
               <w:rPr>
                 <w:rFonts w:asciiTheme="minorHAnsi" w:eastAsiaTheme="minorHAnsi" w:hAnsiTheme="minorHAnsi" w:cs="Calibri" w:hint="eastAsia"/>
                 <w:sz w:val="20"/>
                 <w:szCs w:val="16"/>
               </w:rPr>
-              <w:t>데디케이트</w:t>
-            </w:r>
-            <w:proofErr w:type="spellEnd"/>
-            <w:r>
-              <w:rPr>
-                <w:rFonts w:asciiTheme="minorHAnsi" w:eastAsiaTheme="minorHAnsi" w:hAnsiTheme="minorHAnsi" w:cs="Calibri" w:hint="eastAsia"/>
-                <w:sz w:val="20"/>
-                <w:szCs w:val="16"/>
-              </w:rPr>
-              <w:t xml:space="preserve"> 서버 </w:t>
-            </w:r>
-            <w:r>
-              <w:rPr>
-                <w:rFonts w:asciiTheme="minorHAnsi" w:eastAsiaTheme="minorHAnsi" w:hAnsiTheme="minorHAnsi" w:cs="Calibri" w:hint="eastAsia"/>
-                <w:sz w:val="20"/>
-                <w:szCs w:val="16"/>
-              </w:rPr>
-              <w:t xml:space="preserve">-&gt; Steam SDK 활용 Steam OSS </w:t>
-            </w:r>
-            <w:proofErr w:type="spellStart"/>
-            <w:r>
-              <w:rPr>
-                <w:rFonts w:asciiTheme="minorHAnsi" w:eastAsiaTheme="minorHAnsi" w:hAnsiTheme="minorHAnsi" w:cs="Calibri" w:hint="eastAsia"/>
-                <w:sz w:val="20"/>
-                <w:szCs w:val="16"/>
-              </w:rPr>
-              <w:t>데디케이트</w:t>
-            </w:r>
-            <w:proofErr w:type="spellEnd"/>
-            <w:r>
-              <w:rPr>
-                <w:rFonts w:asciiTheme="minorHAnsi" w:eastAsiaTheme="minorHAnsi" w:hAnsiTheme="minorHAnsi" w:cs="Calibri" w:hint="eastAsia"/>
-                <w:sz w:val="20"/>
-                <w:szCs w:val="16"/>
-              </w:rPr>
-              <w:t xml:space="preserve"> 서버 구축 작업 진행 중</w:t>
+              <w:t>-&gt; Steam SDK 활용 Steam OSS 데디케이트 서버 구축 작업 진행 중</w:t>
             </w:r>
           </w:p>
         </w:tc>
@@ -410,9 +374,6 @@
       <w:pPr>
         <w:ind w:firstLineChars="100" w:firstLine="200"/>
         <w:jc w:val="left"/>
-        <w:rPr>
-          <w:rFonts w:hint="eastAsia"/>
-        </w:rPr>
       </w:pPr>
       <w:r>
         <w:rPr>
@@ -427,13 +388,7 @@
         <w:rPr>
           <w:rFonts w:hint="eastAsia"/>
         </w:rPr>
-        <w:t xml:space="preserve">가게 되어 </w:t>
-      </w:r>
-      <w:r>
-        <w:rPr>
-          <w:rFonts w:hint="eastAsia"/>
-        </w:rPr>
-        <w:t>이번</w:t>
+        <w:t>가게 되어 이번</w:t>
       </w:r>
       <w:r>
         <w:t xml:space="preserve"> 주 수요일인 29일 종합설계1 미팅에 참석하지 못</w:t>
@@ -461,15 +416,7 @@
         <w:t>현재</w:t>
       </w:r>
       <w:r>
-        <w:t xml:space="preserve"> 저희 팀은 스팀 SDK를 사용하여 </w:t>
-      </w:r>
-      <w:proofErr w:type="spellStart"/>
-      <w:r>
-        <w:t>데디케이트</w:t>
-      </w:r>
-      <w:proofErr w:type="spellEnd"/>
-      <w:r>
-        <w:t xml:space="preserve"> 서버를 구현 중입니다. 서로 다른 스팀 계정 간 세션 연결을 위해서는 별도의 PC 두 대가 필요한 상황입니다. 팀원들과 함께 세션 연결 테스트를 진행할 수 있지만, 각자의 작업 시간이 달라 추가로 개인 PC 한 대가 더 필요합니다.</w:t>
+        <w:t xml:space="preserve"> 저희 팀은 스팀 SDK를 사용하여 데디케이트 서버를 구현 중입니다. 서로 다른 스팀 계정 간 세션 연결을 위해서는 별도의 PC 두 대가 필요한 상황입니다. 팀원들과 함께 세션 연결 테스트를 진행할 수 있지만, 각자의 작업 시간이 달라 추가로 개인 PC 한 대가 더 필요합니다.</w:t>
       </w:r>
     </w:p>
     <w:p>
@@ -499,21 +446,7 @@
         <w:rPr>
           <w:rFonts w:hint="eastAsia"/>
         </w:rPr>
-        <w:t xml:space="preserve">저번주에 만들던 Port Forwarding 방식에서 벗어나, steam Online Subsystem을 사용해 Steam 플랫폼의 세션에 접근하는 방식입니다. 제가 레퍼런스로 삼았던 자료는 </w:t>
-      </w:r>
-      <w:proofErr w:type="spellStart"/>
-      <w:r>
-        <w:rPr>
-          <w:rFonts w:hint="eastAsia"/>
-        </w:rPr>
-        <w:t>데디케이트</w:t>
-      </w:r>
-      <w:proofErr w:type="spellEnd"/>
-      <w:r>
-        <w:rPr>
-          <w:rFonts w:hint="eastAsia"/>
-        </w:rPr>
-        <w:t xml:space="preserve"> 서버가 아닌 리슨 서버 방식으로 동작하는 자료였기 때문에 테스트에서는 제대로 동작하지 않았습니다.</w:t>
+        <w:t>저번주에 만들던 Port Forwarding 방식에서 벗어나, steam Online Subsystem을 사용해 Steam 플랫폼의 세션에 접근하는 방식입니다. 제가 레퍼런스로 삼았던 자료는 데디케이트 서버가 아닌 리슨 서버 방식으로 동작하는 자료였기 때문에 테스트에서는 제대로 동작하지 않았습니다.</w:t>
       </w:r>
       <w:r>
         <w:rPr>
@@ -530,49 +463,7 @@
         <w:rPr>
           <w:rFonts w:hint="eastAsia"/>
         </w:rPr>
-        <w:t xml:space="preserve">작년 여름에 구현했던 Steam Online Subsystem 테스트 프로젝트 (요거는 </w:t>
-      </w:r>
-      <w:proofErr w:type="spellStart"/>
-      <w:r>
-        <w:rPr>
-          <w:rFonts w:hint="eastAsia"/>
-        </w:rPr>
-        <w:t>데디케이트</w:t>
-      </w:r>
-      <w:proofErr w:type="spellEnd"/>
-      <w:r>
-        <w:rPr>
-          <w:rFonts w:hint="eastAsia"/>
-        </w:rPr>
-        <w:t xml:space="preserve"> 서버가 아닌 리슨 서버 방식입니다)에서 테스트를 진행했을 때 </w:t>
-      </w:r>
-      <w:proofErr w:type="spellStart"/>
-      <w:r>
-        <w:rPr>
-          <w:rFonts w:hint="eastAsia"/>
-        </w:rPr>
-        <w:t>원할하게</w:t>
-      </w:r>
-      <w:proofErr w:type="spellEnd"/>
-      <w:r>
-        <w:rPr>
-          <w:rFonts w:hint="eastAsia"/>
-        </w:rPr>
-        <w:t xml:space="preserve"> 작동하는 것으로 보아 </w:t>
-      </w:r>
-      <w:proofErr w:type="spellStart"/>
-      <w:r>
-        <w:rPr>
-          <w:rFonts w:hint="eastAsia"/>
-        </w:rPr>
-        <w:t>데디케이트</w:t>
-      </w:r>
-      <w:proofErr w:type="spellEnd"/>
-      <w:r>
-        <w:rPr>
-          <w:rFonts w:hint="eastAsia"/>
-        </w:rPr>
-        <w:t xml:space="preserve"> 서버에 맞게 Steam 세션에 연결하는 스크립트를 고쳐야 할 것 같습니다.</w:t>
+        <w:t>작년 여름에 구현했던 Steam Online Subsystem 테스트 프로젝트 (요거는 데디케이트 서버가 아닌 리슨 서버 방식입니다)에서 테스트를 진행했을 때 원할하게 작동하는 것으로 보아 데디케이트 서버에 맞게 Steam 세션에 연결하는 스크립트를 고쳐야 할 것 같습니다.</w:t>
       </w:r>
       <w:r>
         <w:rPr>
@@ -589,79 +480,81 @@
     <w:p>
       <w:pPr>
         <w:jc w:val="left"/>
-        <w:rPr>
-          <w:rFonts w:hint="eastAsia"/>
-        </w:rPr>
-      </w:pPr>
-      <w:proofErr w:type="spellStart"/>
+      </w:pPr>
       <w:r>
         <w:rPr>
           <w:rFonts w:hint="eastAsia"/>
         </w:rPr>
-        <w:t>원할한</w:t>
+        <w:t>원할한 작업을 위해 pc 한대를 더 준비하고 데디케이트 서버에 맞추어 steam oss 빌드를 준비하는 것을 목표로 하겠습니다. 패키징 파일에서 발생하는 렌더타겟 동기화 문제는 현재 진행하는 작업을 해결하고 난 뒤 차차 해결할 계획입니다.</w:t>
       </w:r>
-      <w:proofErr w:type="spellEnd"/>
+    </w:p>
+    <w:p>
+      <w:pPr>
+        <w:jc w:val="left"/>
+      </w:pPr>
+    </w:p>
+    <w:p>
+      <w:pPr>
+        <w:jc w:val="left"/>
+      </w:pPr>
+    </w:p>
+    <w:p>
+      <w:pPr>
+        <w:jc w:val="left"/>
+        <w:rPr>
+          <w:rFonts w:hint="eastAsia"/>
+        </w:rPr>
+      </w:pPr>
+    </w:p>
+    <w:p>
+      <w:pPr>
+        <w:pStyle w:val="aa"/>
+        <w:numPr>
+          <w:ilvl w:val="0"/>
+          <w:numId w:val="15"/>
+        </w:numPr>
+        <w:ind w:leftChars="0"/>
+        <w:jc w:val="left"/>
+        <w:rPr>
+          <w:rFonts w:hint="eastAsia"/>
+        </w:rPr>
+      </w:pPr>
       <w:r>
         <w:rPr>
           <w:rFonts w:hint="eastAsia"/>
         </w:rPr>
-        <w:t xml:space="preserve"> 작업을 위해 pc </w:t>
+        <w:lastRenderedPageBreak/>
+        <w:t>05.29일 추가 내용</w:t>
       </w:r>
-      <w:proofErr w:type="gramStart"/>
+      <w:r>
+        <w:br/>
+      </w:r>
+      <w:r>
+        <w:br/>
+      </w:r>
       <w:r>
         <w:rPr>
           <w:rFonts w:hint="eastAsia"/>
         </w:rPr>
-        <w:t>한대를</w:t>
+        <w:t>테스트 결과, 세션 로비를 탐색하는 것에 성공했지만 연결 시도 시 보낸 패킷에 응답을 받지 못하면서 연결이 닫힌다는 로그를 확인할 수 있었습니다.</w:t>
       </w:r>
-      <w:proofErr w:type="gramEnd"/>
+      <w:r>
+        <w:br/>
+      </w:r>
       <w:r>
         <w:rPr>
           <w:rFonts w:hint="eastAsia"/>
         </w:rPr>
-        <w:t xml:space="preserve"> 더 준비하고 </w:t>
+        <w:t>클라이언트와 서버가 호환되지 않는 빌드가 있다는 로그가 있는 것으로 보아하니</w:t>
       </w:r>
-      <w:proofErr w:type="spellStart"/>
+      <w:r>
+        <w:br/>
+      </w:r>
       <w:r>
         <w:rPr>
           <w:rFonts w:hint="eastAsia"/>
         </w:rPr>
-        <w:t>데디케이트</w:t>
-      </w:r>
-      <w:proofErr w:type="spellEnd"/>
-      <w:r>
-        <w:rPr>
-          <w:rFonts w:hint="eastAsia"/>
-        </w:rPr>
-        <w:t xml:space="preserve"> 서버에 맞추어 steam </w:t>
-      </w:r>
-      <w:proofErr w:type="spellStart"/>
-      <w:r>
-        <w:rPr>
-          <w:rFonts w:hint="eastAsia"/>
-        </w:rPr>
-        <w:t>oss</w:t>
-      </w:r>
-      <w:proofErr w:type="spellEnd"/>
-      <w:r>
-        <w:rPr>
-          <w:rFonts w:hint="eastAsia"/>
-        </w:rPr>
-        <w:t xml:space="preserve"> 빌드를 준비하는 것을 목표로 하겠습니다. 패키징 파일에서 발생하는 </w:t>
-      </w:r>
-      <w:proofErr w:type="spellStart"/>
-      <w:r>
-        <w:rPr>
-          <w:rFonts w:hint="eastAsia"/>
-        </w:rPr>
-        <w:t>렌더타겟</w:t>
-      </w:r>
-      <w:proofErr w:type="spellEnd"/>
-      <w:r>
-        <w:rPr>
-          <w:rFonts w:hint="eastAsia"/>
-        </w:rPr>
-        <w:t xml:space="preserve"> 동기화 문제는 현재 진행하는 작업을 해결하고 난 뒤 차차 해결할 계획입니다.</w:t>
+        <w:t>현 데디케이트 서버 환경의 프로젝트 설정과 호환되지 않기 때문에 이에 맞추어 세션 연결 스크립트를 고쳐야 할 것 같습니다.</w:t>
       </w:r>
     </w:p>
     <w:p>
@@ -768,25 +661,7 @@
                 <w:sz w:val="20"/>
                 <w:szCs w:val="20"/>
               </w:rPr>
-              <w:t xml:space="preserve"> 발생하는 </w:t>
-            </w:r>
-            <w:proofErr w:type="spellStart"/>
-            <w:r>
-              <w:rPr>
-                <w:rFonts w:asciiTheme="minorEastAsia" w:eastAsiaTheme="minorEastAsia" w:hAnsiTheme="minorEastAsia" w:cs="Calibri" w:hint="eastAsia"/>
-                <w:sz w:val="20"/>
-                <w:szCs w:val="20"/>
-              </w:rPr>
-              <w:t>렌더타겟</w:t>
-            </w:r>
-            <w:proofErr w:type="spellEnd"/>
-            <w:r>
-              <w:rPr>
-                <w:rFonts w:asciiTheme="minorEastAsia" w:eastAsiaTheme="minorEastAsia" w:hAnsiTheme="minorEastAsia" w:cs="Calibri" w:hint="eastAsia"/>
-                <w:sz w:val="20"/>
-                <w:szCs w:val="20"/>
-              </w:rPr>
-              <w:t xml:space="preserve"> 페인팅 동기화 문제</w:t>
+              <w:t xml:space="preserve"> 발생하는 렌더타겟 페인팅 동기화 문제</w:t>
             </w:r>
           </w:p>
         </w:tc>
@@ -846,70 +721,7 @@
               <w:rPr>
                 <w:rFonts w:hint="eastAsia"/>
               </w:rPr>
-              <w:t xml:space="preserve">페인트가 서버에서 모두 동작하고 있으니 결국 서버에서 </w:t>
-            </w:r>
-            <w:proofErr w:type="spellStart"/>
-            <w:r>
-              <w:rPr>
-                <w:rFonts w:hint="eastAsia"/>
-              </w:rPr>
-              <w:t>렌더타겟이</w:t>
-            </w:r>
-            <w:proofErr w:type="spellEnd"/>
-            <w:r>
-              <w:rPr>
-                <w:rFonts w:hint="eastAsia"/>
-              </w:rPr>
-              <w:t xml:space="preserve"> 관리되어야 한다. 서버 권한으로 </w:t>
-            </w:r>
-            <w:proofErr w:type="spellStart"/>
-            <w:r>
-              <w:rPr>
-                <w:rFonts w:hint="eastAsia"/>
-              </w:rPr>
-              <w:t>렌더타겟을</w:t>
-            </w:r>
-            <w:proofErr w:type="spellEnd"/>
-            <w:r>
-              <w:rPr>
-                <w:rFonts w:hint="eastAsia"/>
-              </w:rPr>
-              <w:t xml:space="preserve"> 갖고 있도</w:t>
-            </w:r>
-            <w:r>
-              <w:rPr>
-                <w:rFonts w:hint="eastAsia"/>
-              </w:rPr>
-              <w:lastRenderedPageBreak/>
-              <w:t xml:space="preserve">록 하거나 컴포넌트 </w:t>
-            </w:r>
-            <w:proofErr w:type="spellStart"/>
-            <w:r>
-              <w:rPr>
-                <w:rFonts w:hint="eastAsia"/>
-              </w:rPr>
-              <w:t>래플리케이트를</w:t>
-            </w:r>
-            <w:proofErr w:type="spellEnd"/>
-            <w:r>
-              <w:rPr>
-                <w:rFonts w:hint="eastAsia"/>
-              </w:rPr>
-              <w:t xml:space="preserve"> 사용할 </w:t>
-            </w:r>
-            <w:proofErr w:type="spellStart"/>
-            <w:r>
-              <w:rPr>
-                <w:rFonts w:hint="eastAsia"/>
-              </w:rPr>
-              <w:t>벙법</w:t>
-            </w:r>
-            <w:proofErr w:type="spellEnd"/>
-            <w:r>
-              <w:rPr>
-                <w:rFonts w:hint="eastAsia"/>
-              </w:rPr>
-              <w:t xml:space="preserve"> 등을 시도할 것이다.</w:t>
+              <w:t>페인트가 서버에서 모두 동작하고 있으니 결국 서버에서 렌더타겟이 관리되어야 한다. 서버 권한으로 렌더타겟을 갖고 있도록 하거나 컴포넌트 래플리케이트를 사용할 벙법 등을 시도할 것이다.</w:t>
             </w:r>
           </w:p>
         </w:tc>
@@ -940,7 +752,6 @@
                 <w:b/>
                 <w:bCs/>
               </w:rPr>
-              <w:lastRenderedPageBreak/>
               <w:t>다음주차</w:t>
             </w:r>
           </w:p>
@@ -1023,9 +834,6 @@
           <w:p>
             <w:pPr>
               <w:spacing w:line="240" w:lineRule="auto"/>
-              <w:rPr>
-                <w:rFonts w:hint="eastAsia"/>
-              </w:rPr>
             </w:pPr>
             <w:r>
               <w:rPr>
@@ -1131,18 +939,8 @@
                 <w:b/>
                 <w:bCs/>
               </w:rPr>
-              <w:t xml:space="preserve">다음주 </w:t>
-            </w:r>
-            <w:proofErr w:type="spellStart"/>
-            <w:r>
-              <w:rPr>
-                <w:rFonts w:hint="eastAsia"/>
-                <w:b/>
-                <w:bCs/>
-              </w:rPr>
-              <w:t>할일</w:t>
-            </w:r>
-            <w:proofErr w:type="spellEnd"/>
+              <w:t>다음주 할일</w:t>
+            </w:r>
           </w:p>
         </w:tc>
         <w:tc>
@@ -1177,25 +975,7 @@
                 <w:sz w:val="20"/>
                 <w:szCs w:val="20"/>
               </w:rPr>
-              <w:t xml:space="preserve">패키징 시 발생하는 </w:t>
-            </w:r>
-            <w:proofErr w:type="spellStart"/>
-            <w:r>
-              <w:rPr>
-                <w:rFonts w:asciiTheme="minorEastAsia" w:eastAsiaTheme="minorEastAsia" w:hAnsiTheme="minorEastAsia" w:cs="Calibri" w:hint="eastAsia"/>
-                <w:sz w:val="20"/>
-                <w:szCs w:val="20"/>
-              </w:rPr>
-              <w:t>렌더타겟</w:t>
-            </w:r>
-            <w:proofErr w:type="spellEnd"/>
-            <w:r>
-              <w:rPr>
-                <w:rFonts w:asciiTheme="minorEastAsia" w:eastAsiaTheme="minorEastAsia" w:hAnsiTheme="minorEastAsia" w:cs="Calibri" w:hint="eastAsia"/>
-                <w:sz w:val="20"/>
-                <w:szCs w:val="20"/>
-              </w:rPr>
-              <w:t xml:space="preserve"> 페인팅 동기화 문제 해결</w:t>
+              <w:t>패키징 시 발생하는 렌더타겟 페인팅 동기화 문제 해결</w:t>
             </w:r>
           </w:p>
           <w:p>
@@ -1280,25 +1060,7 @@
                 <w:sz w:val="20"/>
                 <w:szCs w:val="20"/>
               </w:rPr>
-              <w:t xml:space="preserve">캐릭터 </w:t>
-            </w:r>
-            <w:proofErr w:type="spellStart"/>
-            <w:r>
-              <w:rPr>
-                <w:rFonts w:asciiTheme="minorEastAsia" w:eastAsiaTheme="minorEastAsia" w:hAnsiTheme="minorEastAsia" w:cs="Calibri" w:hint="eastAsia"/>
-                <w:sz w:val="20"/>
-                <w:szCs w:val="20"/>
-              </w:rPr>
-              <w:t>셀렉트</w:t>
-            </w:r>
-            <w:proofErr w:type="spellEnd"/>
-            <w:r>
-              <w:rPr>
-                <w:rFonts w:asciiTheme="minorEastAsia" w:eastAsiaTheme="minorEastAsia" w:hAnsiTheme="minorEastAsia" w:cs="Calibri" w:hint="eastAsia"/>
-                <w:sz w:val="20"/>
-                <w:szCs w:val="20"/>
-              </w:rPr>
-              <w:t xml:space="preserve"> UI 작업</w:t>
+              <w:t>캐릭터 셀렉트 UI 작업</w:t>
             </w:r>
           </w:p>
         </w:tc>
@@ -1470,24 +1232,15 @@
     <w:pPr>
       <w:pStyle w:val="a6"/>
     </w:pPr>
-    <w:proofErr w:type="spellStart"/>
     <w:r>
       <w:rPr>
         <w:rFonts w:hint="eastAsia"/>
       </w:rPr>
-      <w:t>팀명</w:t>
-    </w:r>
-    <w:proofErr w:type="spellEnd"/>
-    <w:r>
-      <w:rPr>
-        <w:rFonts w:hint="eastAsia"/>
-      </w:rPr>
-      <w:t>:</w:t>
+      <w:t>팀명:</w:t>
     </w:r>
     <w:r>
       <w:t xml:space="preserve"> </w:t>
     </w:r>
-    <w:proofErr w:type="spellStart"/>
     <w:r>
       <w:rPr>
         <w:rFonts w:hint="eastAsia"/>
@@ -1497,7 +1250,6 @@
     <w:r>
       <w:t>atUpAll</w:t>
     </w:r>
-    <w:proofErr w:type="spellEnd"/>
   </w:p>
 </w:hdr>
 </file>
@@ -2043,6 +1795,118 @@
     </w:lvl>
   </w:abstractNum>
   <w:abstractNum w:abstractNumId="5" w15:restartNumberingAfterBreak="0">
+    <w:nsid w:val="4C052B75"/>
+    <w:multiLevelType w:val="hybridMultilevel"/>
+    <w:tmpl w:val="99C0EA6E"/>
+    <w:lvl w:ilvl="0" w:tplc="F932C002">
+      <w:numFmt w:val="bullet"/>
+      <w:lvlText w:val=""/>
+      <w:lvlJc w:val="left"/>
+      <w:pPr>
+        <w:ind w:left="800" w:hanging="360"/>
+      </w:pPr>
+      <w:rPr>
+        <w:rFonts w:ascii="Wingdings" w:eastAsiaTheme="minorEastAsia" w:hAnsi="Wingdings" w:cstheme="minorBidi" w:hint="default"/>
+      </w:rPr>
+    </w:lvl>
+    <w:lvl w:ilvl="1" w:tplc="04090003">
+      <w:start w:val="1"/>
+      <w:numFmt w:val="bullet"/>
+      <w:lvlText w:val=""/>
+      <w:lvlJc w:val="left"/>
+      <w:pPr>
+        <w:ind w:left="1320" w:hanging="440"/>
+      </w:pPr>
+      <w:rPr>
+        <w:rFonts w:ascii="Wingdings" w:hAnsi="Wingdings" w:hint="default"/>
+      </w:rPr>
+    </w:lvl>
+    <w:lvl w:ilvl="2" w:tplc="04090005" w:tentative="1">
+      <w:start w:val="1"/>
+      <w:numFmt w:val="bullet"/>
+      <w:lvlText w:val=""/>
+      <w:lvlJc w:val="left"/>
+      <w:pPr>
+        <w:ind w:left="1760" w:hanging="440"/>
+      </w:pPr>
+      <w:rPr>
+        <w:rFonts w:ascii="Wingdings" w:hAnsi="Wingdings" w:hint="default"/>
+      </w:rPr>
+    </w:lvl>
+    <w:lvl w:ilvl="3" w:tplc="04090001" w:tentative="1">
+      <w:start w:val="1"/>
+      <w:numFmt w:val="bullet"/>
+      <w:lvlText w:val=""/>
+      <w:lvlJc w:val="left"/>
+      <w:pPr>
+        <w:ind w:left="2200" w:hanging="440"/>
+      </w:pPr>
+      <w:rPr>
+        <w:rFonts w:ascii="Wingdings" w:hAnsi="Wingdings" w:hint="default"/>
+      </w:rPr>
+    </w:lvl>
+    <w:lvl w:ilvl="4" w:tplc="04090003" w:tentative="1">
+      <w:start w:val="1"/>
+      <w:numFmt w:val="bullet"/>
+      <w:lvlText w:val=""/>
+      <w:lvlJc w:val="left"/>
+      <w:pPr>
+        <w:ind w:left="2640" w:hanging="440"/>
+      </w:pPr>
+      <w:rPr>
+        <w:rFonts w:ascii="Wingdings" w:hAnsi="Wingdings" w:hint="default"/>
+      </w:rPr>
+    </w:lvl>
+    <w:lvl w:ilvl="5" w:tplc="04090005" w:tentative="1">
+      <w:start w:val="1"/>
+      <w:numFmt w:val="bullet"/>
+      <w:lvlText w:val=""/>
+      <w:lvlJc w:val="left"/>
+      <w:pPr>
+        <w:ind w:left="3080" w:hanging="440"/>
+      </w:pPr>
+      <w:rPr>
+        <w:rFonts w:ascii="Wingdings" w:hAnsi="Wingdings" w:hint="default"/>
+      </w:rPr>
+    </w:lvl>
+    <w:lvl w:ilvl="6" w:tplc="04090001" w:tentative="1">
+      <w:start w:val="1"/>
+      <w:numFmt w:val="bullet"/>
+      <w:lvlText w:val=""/>
+      <w:lvlJc w:val="left"/>
+      <w:pPr>
+        <w:ind w:left="3520" w:hanging="440"/>
+      </w:pPr>
+      <w:rPr>
+        <w:rFonts w:ascii="Wingdings" w:hAnsi="Wingdings" w:hint="default"/>
+      </w:rPr>
+    </w:lvl>
+    <w:lvl w:ilvl="7" w:tplc="04090003" w:tentative="1">
+      <w:start w:val="1"/>
+      <w:numFmt w:val="bullet"/>
+      <w:lvlText w:val=""/>
+      <w:lvlJc w:val="left"/>
+      <w:pPr>
+        <w:ind w:left="3960" w:hanging="440"/>
+      </w:pPr>
+      <w:rPr>
+        <w:rFonts w:ascii="Wingdings" w:hAnsi="Wingdings" w:hint="default"/>
+      </w:rPr>
+    </w:lvl>
+    <w:lvl w:ilvl="8" w:tplc="04090005" w:tentative="1">
+      <w:start w:val="1"/>
+      <w:numFmt w:val="bullet"/>
+      <w:lvlText w:val=""/>
+      <w:lvlJc w:val="left"/>
+      <w:pPr>
+        <w:ind w:left="4400" w:hanging="440"/>
+      </w:pPr>
+      <w:rPr>
+        <w:rFonts w:ascii="Wingdings" w:hAnsi="Wingdings" w:hint="default"/>
+      </w:rPr>
+    </w:lvl>
+  </w:abstractNum>
+  <w:abstractNum w:abstractNumId="6" w15:restartNumberingAfterBreak="0">
     <w:nsid w:val="4D89391F"/>
     <w:multiLevelType w:val="hybridMultilevel"/>
     <w:tmpl w:val="6118340E"/>
@@ -2154,7 +2018,7 @@
       </w:rPr>
     </w:lvl>
   </w:abstractNum>
-  <w:abstractNum w:abstractNumId="6" w15:restartNumberingAfterBreak="0">
+  <w:abstractNum w:abstractNumId="7" w15:restartNumberingAfterBreak="0">
     <w:nsid w:val="4DA9042B"/>
     <w:multiLevelType w:val="hybridMultilevel"/>
     <w:tmpl w:val="FB34A4FC"/>
@@ -2267,7 +2131,7 @@
       </w:rPr>
     </w:lvl>
   </w:abstractNum>
-  <w:abstractNum w:abstractNumId="7" w15:restartNumberingAfterBreak="0">
+  <w:abstractNum w:abstractNumId="8" w15:restartNumberingAfterBreak="0">
     <w:nsid w:val="4E263DBC"/>
     <w:multiLevelType w:val="hybridMultilevel"/>
     <w:tmpl w:val="46266B5C"/>
@@ -2379,7 +2243,7 @@
       </w:rPr>
     </w:lvl>
   </w:abstractNum>
-  <w:abstractNum w:abstractNumId="8" w15:restartNumberingAfterBreak="0">
+  <w:abstractNum w:abstractNumId="9" w15:restartNumberingAfterBreak="0">
     <w:nsid w:val="52A12A7C"/>
     <w:multiLevelType w:val="hybridMultilevel"/>
     <w:tmpl w:val="42F8A838"/>
@@ -2492,7 +2356,7 @@
       </w:rPr>
     </w:lvl>
   </w:abstractNum>
-  <w:abstractNum w:abstractNumId="9" w15:restartNumberingAfterBreak="0">
+  <w:abstractNum w:abstractNumId="10" w15:restartNumberingAfterBreak="0">
     <w:nsid w:val="577D1E89"/>
     <w:multiLevelType w:val="hybridMultilevel"/>
     <w:tmpl w:val="5BEE1A46"/>
@@ -2605,7 +2469,7 @@
       </w:rPr>
     </w:lvl>
   </w:abstractNum>
-  <w:abstractNum w:abstractNumId="10" w15:restartNumberingAfterBreak="0">
+  <w:abstractNum w:abstractNumId="11" w15:restartNumberingAfterBreak="0">
     <w:nsid w:val="62D84BFD"/>
     <w:multiLevelType w:val="multilevel"/>
     <w:tmpl w:val="BE206058"/>
@@ -2754,7 +2618,7 @@
       </w:rPr>
     </w:lvl>
   </w:abstractNum>
-  <w:abstractNum w:abstractNumId="11" w15:restartNumberingAfterBreak="0">
+  <w:abstractNum w:abstractNumId="12" w15:restartNumberingAfterBreak="0">
     <w:nsid w:val="7641759E"/>
     <w:multiLevelType w:val="hybridMultilevel"/>
     <w:tmpl w:val="CD8864AA"/>
@@ -2843,7 +2707,7 @@
       </w:pPr>
     </w:lvl>
   </w:abstractNum>
-  <w:abstractNum w:abstractNumId="12" w15:restartNumberingAfterBreak="0">
+  <w:abstractNum w:abstractNumId="13" w15:restartNumberingAfterBreak="0">
     <w:nsid w:val="7BC03635"/>
     <w:multiLevelType w:val="hybridMultilevel"/>
     <w:tmpl w:val="B22E1CD8"/>
@@ -2955,7 +2819,7 @@
       </w:rPr>
     </w:lvl>
   </w:abstractNum>
-  <w:abstractNum w:abstractNumId="13" w15:restartNumberingAfterBreak="0">
+  <w:abstractNum w:abstractNumId="14" w15:restartNumberingAfterBreak="0">
     <w:nsid w:val="7DFF6BED"/>
     <w:multiLevelType w:val="hybridMultilevel"/>
     <w:tmpl w:val="A30A5A68"/>
@@ -3072,43 +2936,46 @@
     <w:abstractNumId w:val="2"/>
   </w:num>
   <w:num w:numId="2" w16cid:durableId="1256286406">
-    <w:abstractNumId w:val="10"/>
+    <w:abstractNumId w:val="11"/>
   </w:num>
   <w:num w:numId="3" w16cid:durableId="2125880314">
-    <w:abstractNumId w:val="9"/>
+    <w:abstractNumId w:val="10"/>
   </w:num>
   <w:num w:numId="4" w16cid:durableId="1596745083">
     <w:abstractNumId w:val="1"/>
   </w:num>
   <w:num w:numId="5" w16cid:durableId="1960867809">
-    <w:abstractNumId w:val="8"/>
+    <w:abstractNumId w:val="9"/>
   </w:num>
   <w:num w:numId="6" w16cid:durableId="1040739623">
-    <w:abstractNumId w:val="6"/>
+    <w:abstractNumId w:val="7"/>
   </w:num>
   <w:num w:numId="7" w16cid:durableId="1107001033">
     <w:abstractNumId w:val="3"/>
   </w:num>
   <w:num w:numId="8" w16cid:durableId="1096826457">
-    <w:abstractNumId w:val="7"/>
+    <w:abstractNumId w:val="8"/>
   </w:num>
   <w:num w:numId="9" w16cid:durableId="204682183">
     <w:abstractNumId w:val="0"/>
   </w:num>
   <w:num w:numId="10" w16cid:durableId="1543906563">
-    <w:abstractNumId w:val="11"/>
+    <w:abstractNumId w:val="12"/>
   </w:num>
   <w:num w:numId="11" w16cid:durableId="905577381">
-    <w:abstractNumId w:val="12"/>
+    <w:abstractNumId w:val="13"/>
   </w:num>
   <w:num w:numId="12" w16cid:durableId="1849174394">
     <w:abstractNumId w:val="4"/>
   </w:num>
   <w:num w:numId="13" w16cid:durableId="1770005517">
-    <w:abstractNumId w:val="5"/>
+    <w:abstractNumId w:val="6"/>
   </w:num>
   <w:num w:numId="14" w16cid:durableId="55863686">
-    <w:abstractNumId w:val="13"/>
+    <w:abstractNumId w:val="14"/>
+  </w:num>
+  <w:num w:numId="15" w16cid:durableId="895549973">
+    <w:abstractNumId w:val="5"/>
   </w:num>
   <w:numIdMacAtCleanup w:val="1"/>
 </w:numbering>
@@ -4059,6 +3926,27 @@
 </file>
 
 <file path=customXml/item1.xml><?xml version="1.0" encoding="utf-8"?>
+<b:Sources xmlns:b="http://schemas.openxmlformats.org/officeDocument/2006/bibliography" xmlns="http://schemas.openxmlformats.org/officeDocument/2006/bibliography" SelectedStyle="\APASixthEditionOfficeOnline.xsl" StyleName="APA" Version="6"/>
+</file>
+
+<file path=customXml/item2.xml><?xml version="1.0" encoding="utf-8"?>
+<p:properties xmlns:p="http://schemas.microsoft.com/office/2006/metadata/properties" xmlns:xsi="http://www.w3.org/2001/XMLSchema-instance" xmlns:pc="http://schemas.microsoft.com/office/infopath/2007/PartnerControls">
+  <documentManagement>
+    <_activity xmlns="0bb21b6b-3fa6-4b5f-844b-c2abf1b335e7" xsi:nil="true"/>
+  </documentManagement>
+</p:properties>
+</file>
+
+<file path=customXml/item3.xml><?xml version="1.0" encoding="utf-8"?>
+<?mso-contentType ?>
+<FormTemplates xmlns="http://schemas.microsoft.com/sharepoint/v3/contenttype/forms">
+  <Display>DocumentLibraryForm</Display>
+  <Edit>DocumentLibraryForm</Edit>
+  <New>DocumentLibraryForm</New>
+</FormTemplates>
+</file>
+
+<file path=customXml/item4.xml><?xml version="1.0" encoding="utf-8"?>
 <ct:contentTypeSchema xmlns:ct="http://schemas.microsoft.com/office/2006/metadata/contentType" xmlns:ma="http://schemas.microsoft.com/office/2006/metadata/properties/metaAttributes" ct:_="" ma:_="" ma:contentTypeName="문서" ma:contentTypeID="0x010100FBEE5CB2B9DFE14CB8AEAC5F8802D507" ma:contentTypeVersion="4" ma:contentTypeDescription="새 문서를 만듭니다." ma:contentTypeScope="" ma:versionID="3b09a728c1244fac68020d0fab442ef4">
   <xsd:schema xmlns:xsd="http://www.w3.org/2001/XMLSchema" xmlns:xs="http://www.w3.org/2001/XMLSchema" xmlns:p="http://schemas.microsoft.com/office/2006/metadata/properties" xmlns:ns3="0bb21b6b-3fa6-4b5f-844b-c2abf1b335e7" targetNamespace="http://schemas.microsoft.com/office/2006/metadata/properties" ma:root="true" ma:fieldsID="956e6f75176dc80d479e37c3a9454edb" ns3:_="">
     <xsd:import namespace="0bb21b6b-3fa6-4b5f-844b-c2abf1b335e7"/>
@@ -4202,28 +4090,33 @@
 </ct:contentTypeSchema>
 </file>
 
-<file path=customXml/item2.xml><?xml version="1.0" encoding="utf-8"?>
-<?mso-contentType ?>
-<FormTemplates xmlns="http://schemas.microsoft.com/sharepoint/v3/contenttype/forms">
-  <Display>DocumentLibraryForm</Display>
-  <Edit>DocumentLibraryForm</Edit>
-  <New>DocumentLibraryForm</New>
-</FormTemplates>
+<file path=customXml/itemProps1.xml><?xml version="1.0" encoding="utf-8"?>
+<ds:datastoreItem xmlns:ds="http://schemas.openxmlformats.org/officeDocument/2006/customXml" ds:itemID="{3B4B0151-324C-4B1A-BDE2-2DAC9293E6B5}">
+  <ds:schemaRefs>
+    <ds:schemaRef ds:uri="http://schemas.openxmlformats.org/officeDocument/2006/bibliography"/>
+  </ds:schemaRefs>
+</ds:datastoreItem>
 </file>
 
-<file path=customXml/item3.xml><?xml version="1.0" encoding="utf-8"?>
-<p:properties xmlns:p="http://schemas.microsoft.com/office/2006/metadata/properties" xmlns:xsi="http://www.w3.org/2001/XMLSchema-instance" xmlns:pc="http://schemas.microsoft.com/office/infopath/2007/PartnerControls">
-  <documentManagement>
-    <_activity xmlns="0bb21b6b-3fa6-4b5f-844b-c2abf1b335e7" xsi:nil="true"/>
-  </documentManagement>
-</p:properties>
+<file path=customXml/itemProps2.xml><?xml version="1.0" encoding="utf-8"?>
+<ds:datastoreItem xmlns:ds="http://schemas.openxmlformats.org/officeDocument/2006/customXml" ds:itemID="{76A1CB81-DC4C-46BC-98F2-64BE9DBDAB8C}">
+  <ds:schemaRefs>
+    <ds:schemaRef ds:uri="http://schemas.microsoft.com/office/2006/metadata/properties"/>
+    <ds:schemaRef ds:uri="http://schemas.microsoft.com/office/infopath/2007/PartnerControls"/>
+    <ds:schemaRef ds:uri="0bb21b6b-3fa6-4b5f-844b-c2abf1b335e7"/>
+  </ds:schemaRefs>
+</ds:datastoreItem>
 </file>
 
-<file path=customXml/item4.xml><?xml version="1.0" encoding="utf-8"?>
-<b:Sources xmlns:b="http://schemas.openxmlformats.org/officeDocument/2006/bibliography" xmlns="http://schemas.openxmlformats.org/officeDocument/2006/bibliography" SelectedStyle="\APASixthEditionOfficeOnline.xsl" StyleName="APA" Version="6"/>
+<file path=customXml/itemProps3.xml><?xml version="1.0" encoding="utf-8"?>
+<ds:datastoreItem xmlns:ds="http://schemas.openxmlformats.org/officeDocument/2006/customXml" ds:itemID="{3FB5E74D-DA0F-45CC-A70B-971F04796F71}">
+  <ds:schemaRefs>
+    <ds:schemaRef ds:uri="http://schemas.microsoft.com/sharepoint/v3/contenttype/forms"/>
+  </ds:schemaRefs>
+</ds:datastoreItem>
 </file>
 
-<file path=customXml/itemProps1.xml><?xml version="1.0" encoding="utf-8"?>
+<file path=customXml/itemProps4.xml><?xml version="1.0" encoding="utf-8"?>
 <ds:datastoreItem xmlns:ds="http://schemas.openxmlformats.org/officeDocument/2006/customXml" ds:itemID="{D6DA8D01-8252-49C9-8CAE-E80A6F6F4D83}">
   <ds:schemaRefs>
     <ds:schemaRef ds:uri="http://schemas.microsoft.com/office/2006/metadata/contentType"/>
@@ -4239,30 +4132,4 @@
     <ds:schemaRef ds:uri="http://schemas.microsoft.com/internal/obd"/>
   </ds:schemaRefs>
 </ds:datastoreItem>
-</file>
-
-<file path=customXml/itemProps2.xml><?xml version="1.0" encoding="utf-8"?>
-<ds:datastoreItem xmlns:ds="http://schemas.openxmlformats.org/officeDocument/2006/customXml" ds:itemID="{3FB5E74D-DA0F-45CC-A70B-971F04796F71}">
-  <ds:schemaRefs>
-    <ds:schemaRef ds:uri="http://schemas.microsoft.com/sharepoint/v3/contenttype/forms"/>
-  </ds:schemaRefs>
-</ds:datastoreItem>
-</file>
-
-<file path=customXml/itemProps3.xml><?xml version="1.0" encoding="utf-8"?>
-<ds:datastoreItem xmlns:ds="http://schemas.openxmlformats.org/officeDocument/2006/customXml" ds:itemID="{76A1CB81-DC4C-46BC-98F2-64BE9DBDAB8C}">
-  <ds:schemaRefs>
-    <ds:schemaRef ds:uri="http://schemas.microsoft.com/office/2006/metadata/properties"/>
-    <ds:schemaRef ds:uri="http://schemas.microsoft.com/office/infopath/2007/PartnerControls"/>
-    <ds:schemaRef ds:uri="0bb21b6b-3fa6-4b5f-844b-c2abf1b335e7"/>
-  </ds:schemaRefs>
-</ds:datastoreItem>
-</file>
-
-<file path=customXml/itemProps4.xml><?xml version="1.0" encoding="utf-8"?>
-<ds:datastoreItem xmlns:ds="http://schemas.openxmlformats.org/officeDocument/2006/customXml" ds:itemID="{3B4B0151-324C-4B1A-BDE2-2DAC9293E6B5}">
-  <ds:schemaRefs>
-    <ds:schemaRef ds:uri="http://schemas.openxmlformats.org/officeDocument/2006/bibliography"/>
-  </ds:schemaRefs>
-</ds:datastoreItem>
 </file>
</xml_diff>